<commit_message>
Updated async wizard ux flow images, project
</commit_message>
<xml_diff>
--- a/src/assets/jeffscotti_resume.docx
+++ b/src/assets/jeffscotti_resume.docx
@@ -417,7 +417,19 @@
         <w:rPr>
           <w:rFonts w:ascii="Garamond" w:hAnsi="Garamond"/>
         </w:rPr>
-        <w:t xml:space="preserve"> SAAS</w:t>
+        <w:t xml:space="preserve"> S</w:t>
+      </w:r>
+      <w:r>
+        <w:rPr>
+          <w:rFonts w:ascii="Garamond" w:hAnsi="Garamond"/>
+        </w:rPr>
+        <w:t>aa</w:t>
+      </w:r>
+      <w:r>
+        <w:rPr>
+          <w:rFonts w:ascii="Garamond" w:hAnsi="Garamond"/>
+        </w:rPr>
+        <w:t>S</w:t>
       </w:r>
     </w:p>
     <w:p>

</xml_diff>

<commit_message>
Updated Front-End and Front End to align with more widely used Frontend, updated resume docs and pdf
</commit_message>
<xml_diff>
--- a/src/assets/jeffscotti_resume.docx
+++ b/src/assets/jeffscotti_resume.docx
@@ -150,10 +150,94 @@
         <w:jc w:val="center"/>
         <w:rPr>
           <w:rFonts w:ascii="Garamond" w:hAnsi="Garamond"/>
+          <w:sz w:val="28"/>
+          <w:szCs w:val="28"/>
+        </w:rPr>
+      </w:pPr>
+    </w:p>
+    <w:p>
+      <w:pPr>
+        <w:spacing w:after="0" w:line="240" w:lineRule="auto"/>
+        <w:contextualSpacing/>
+        <w:jc w:val="center"/>
+        <w:rPr>
+          <w:rFonts w:ascii="Garamond" w:hAnsi="Garamond"/>
+          <w:b/>
+          <w:bCs/>
           <w:sz w:val="32"/>
           <w:szCs w:val="32"/>
         </w:rPr>
       </w:pPr>
+      <w:r>
+        <w:rPr>
+          <w:rFonts w:ascii="Garamond" w:hAnsi="Garamond"/>
+          <w:b/>
+          <w:bCs/>
+          <w:sz w:val="36"/>
+          <w:szCs w:val="36"/>
+        </w:rPr>
+        <w:t xml:space="preserve">Senior </w:t>
+      </w:r>
+      <w:r>
+        <w:rPr>
+          <w:rFonts w:ascii="Garamond" w:hAnsi="Garamond"/>
+          <w:b/>
+          <w:bCs/>
+          <w:sz w:val="36"/>
+          <w:szCs w:val="36"/>
+        </w:rPr>
+        <w:t>Front</w:t>
+      </w:r>
+      <w:r>
+        <w:rPr>
+          <w:rFonts w:ascii="Garamond" w:hAnsi="Garamond"/>
+          <w:b/>
+          <w:bCs/>
+          <w:sz w:val="36"/>
+          <w:szCs w:val="36"/>
+        </w:rPr>
+        <w:t>end</w:t>
+      </w:r>
+      <w:r>
+        <w:rPr>
+          <w:rFonts w:ascii="Garamond" w:hAnsi="Garamond"/>
+          <w:b/>
+          <w:bCs/>
+          <w:sz w:val="36"/>
+          <w:szCs w:val="36"/>
+        </w:rPr>
+        <w:t xml:space="preserve"> Enginee</w:t>
+      </w:r>
+      <w:r>
+        <w:rPr>
+          <w:rFonts w:ascii="Garamond" w:hAnsi="Garamond"/>
+          <w:b/>
+          <w:bCs/>
+          <w:sz w:val="36"/>
+          <w:szCs w:val="36"/>
+        </w:rPr>
+        <w:t>r | S</w:t>
+      </w:r>
+      <w:r>
+        <w:rPr>
+          <w:rFonts w:ascii="Garamond" w:hAnsi="Garamond"/>
+          <w:b/>
+          <w:bCs/>
+          <w:sz w:val="36"/>
+          <w:szCs w:val="36"/>
+        </w:rPr>
+        <w:t>enior UI/UX Designer</w:t>
+      </w:r>
+      <w:r>
+        <w:rPr>
+          <w:rFonts w:ascii="Garamond" w:hAnsi="Garamond"/>
+          <w:b/>
+          <w:bCs/>
+          <w:sz w:val="36"/>
+          <w:szCs w:val="36"/>
+        </w:rPr>
+        <w:t xml:space="preserve"> </w:t>
+      </w:r>
     </w:p>
     <w:p>
       <w:pPr>
@@ -162,138 +246,20 @@
         <w:jc w:val="center"/>
         <w:rPr>
           <w:rFonts w:ascii="Garamond" w:hAnsi="Garamond"/>
-          <w:b/>
-          <w:bCs/>
-          <w:sz w:val="32"/>
-          <w:szCs w:val="32"/>
-        </w:rPr>
-      </w:pPr>
-      <w:r>
-        <w:rPr>
-          <w:rFonts w:ascii="Garamond" w:hAnsi="Garamond"/>
-          <w:b/>
-          <w:bCs/>
-          <w:sz w:val="36"/>
-          <w:szCs w:val="36"/>
-        </w:rPr>
-        <w:t xml:space="preserve">Senior </w:t>
-      </w:r>
-      <w:r>
-        <w:rPr>
-          <w:rFonts w:ascii="Garamond" w:hAnsi="Garamond"/>
-          <w:b/>
-          <w:bCs/>
-          <w:sz w:val="36"/>
-          <w:szCs w:val="36"/>
-        </w:rPr>
-        <w:t>Front-End</w:t>
-      </w:r>
-      <w:r>
-        <w:rPr>
-          <w:rFonts w:ascii="Garamond" w:hAnsi="Garamond"/>
-          <w:b/>
-          <w:bCs/>
-          <w:sz w:val="36"/>
-          <w:szCs w:val="36"/>
-        </w:rPr>
-        <w:t xml:space="preserve"> Engineer &amp; </w:t>
-      </w:r>
-      <w:r>
-        <w:rPr>
-          <w:rFonts w:ascii="Garamond" w:hAnsi="Garamond"/>
-          <w:b/>
-          <w:bCs/>
-          <w:sz w:val="36"/>
-          <w:szCs w:val="36"/>
-        </w:rPr>
-        <w:t>Senior UI/UX Designer</w:t>
-      </w:r>
-      <w:r>
-        <w:rPr>
-          <w:rFonts w:ascii="Garamond" w:hAnsi="Garamond"/>
-          <w:b/>
-          <w:bCs/>
-          <w:sz w:val="36"/>
-          <w:szCs w:val="36"/>
-        </w:rPr>
-        <w:t xml:space="preserve"> </w:t>
-      </w:r>
-    </w:p>
-    <w:p>
-      <w:pPr>
-        <w:spacing w:after="0" w:line="240" w:lineRule="auto"/>
-        <w:contextualSpacing/>
-        <w:jc w:val="center"/>
-        <w:rPr>
-          <w:rFonts w:ascii="Garamond" w:hAnsi="Garamond"/>
-        </w:rPr>
-      </w:pPr>
-      <w:r>
-        <w:rPr>
-          <w:rFonts w:ascii="Garamond" w:hAnsi="Garamond" w:cs="Arial"/>
-        </w:rPr>
-        <w:t>Accomplished software engineer with 1</w:t>
-      </w:r>
-      <w:r>
-        <w:rPr>
-          <w:rFonts w:ascii="Garamond" w:hAnsi="Garamond" w:cs="Arial"/>
-        </w:rPr>
-        <w:t>0</w:t>
-      </w:r>
-      <w:r>
-        <w:rPr>
-          <w:rFonts w:ascii="Garamond" w:hAnsi="Garamond" w:cs="Arial"/>
-        </w:rPr>
-        <w:t xml:space="preserve">+ years of experience developing front-end assets for scalable web-based applications. </w:t>
-      </w:r>
-      <w:r>
-        <w:rPr>
-          <w:rFonts w:ascii="Garamond" w:hAnsi="Garamond" w:cs="Arial"/>
-        </w:rPr>
-        <w:t>T</w:t>
-      </w:r>
-      <w:r>
-        <w:rPr>
-          <w:rFonts w:ascii="Garamond" w:hAnsi="Garamond" w:cs="Arial"/>
-        </w:rPr>
-        <w:t xml:space="preserve">hrives as an individual contributor or as part of a collaborative, results-driven project team. </w:t>
-      </w:r>
-      <w:r>
-        <w:rPr>
-          <w:rFonts w:ascii="Garamond" w:hAnsi="Garamond" w:cs="Arial"/>
-        </w:rPr>
-        <w:t xml:space="preserve">High-performing UI </w:t>
-      </w:r>
-      <w:proofErr w:type="gramStart"/>
-      <w:r>
-        <w:rPr>
-          <w:rFonts w:ascii="Garamond" w:hAnsi="Garamond" w:cs="Arial"/>
-        </w:rPr>
-        <w:t>designer</w:t>
-      </w:r>
-      <w:proofErr w:type="gramEnd"/>
-      <w:r>
-        <w:rPr>
-          <w:rFonts w:ascii="Garamond" w:hAnsi="Garamond" w:cs="Arial"/>
-        </w:rPr>
-        <w:t xml:space="preserve"> l</w:t>
-      </w:r>
-      <w:r>
-        <w:rPr>
-          <w:rFonts w:ascii="Garamond" w:hAnsi="Garamond" w:cs="Arial"/>
-        </w:rPr>
-        <w:t>everages passion for innovation to build and implement creative solutions that continually enhance the user experience.</w:t>
-      </w:r>
-    </w:p>
-    <w:p>
-      <w:pPr>
-        <w:spacing w:after="0" w:line="240" w:lineRule="auto"/>
-        <w:contextualSpacing/>
-        <w:jc w:val="center"/>
-        <w:rPr>
-          <w:rFonts w:ascii="Garamond" w:hAnsi="Garamond"/>
-        </w:rPr>
-      </w:pPr>
+        </w:rPr>
+      </w:pPr>
+      <w:r>
+        <w:rPr>
+          <w:rFonts w:ascii="Garamond" w:hAnsi="Garamond" w:cs="Arial"/>
+        </w:rPr>
+        <w:t>Versatile engineering leader with 10+ years of experience designing and developing scalable, user-centric web applications. Blends deep frontend expertise with a strong focus on UX strategy and product design, ensuring seamless, high-performance user experiences. Thrives at the intersection of technology, design, and business, driving cross-functional collaboration to deliver innovative, scalable solutions.</w:t>
+      </w:r>
+      <w:r>
+        <w:rPr>
+          <w:rFonts w:ascii="Garamond" w:hAnsi="Garamond" w:cs="Arial"/>
+        </w:rPr>
+        <w:br/>
+      </w:r>
     </w:p>
     <w:p>
       <w:pPr>
@@ -417,7 +383,13 @@
         <w:rPr>
           <w:rFonts w:ascii="Garamond" w:hAnsi="Garamond"/>
         </w:rPr>
-        <w:t xml:space="preserve"> S</w:t>
+        <w:t xml:space="preserve"> </w:t>
+      </w:r>
+      <w:r>
+        <w:rPr>
+          <w:rFonts w:ascii="Garamond" w:hAnsi="Garamond"/>
+        </w:rPr>
+        <w:t>S</w:t>
       </w:r>
       <w:r>
         <w:rPr>
@@ -431,16 +403,18 @@
         </w:rPr>
         <w:t>S</w:t>
       </w:r>
-    </w:p>
-    <w:p>
-      <w:pPr>
-        <w:spacing w:after="0" w:line="240" w:lineRule="auto"/>
-        <w:contextualSpacing/>
-        <w:jc w:val="center"/>
-        <w:rPr>
-          <w:rFonts w:ascii="Garamond" w:hAnsi="Garamond"/>
-        </w:rPr>
-      </w:pPr>
+      <w:r>
+        <w:rPr>
+          <w:rFonts w:ascii="Garamond" w:hAnsi="Garamond"/>
+        </w:rPr>
+        <w:t xml:space="preserve"> •</w:t>
+      </w:r>
+      <w:r>
+        <w:rPr>
+          <w:rFonts w:ascii="Garamond" w:hAnsi="Garamond"/>
+        </w:rPr>
+        <w:t xml:space="preserve"> </w:t>
+      </w:r>
       <w:r>
         <w:rPr>
           <w:rFonts w:ascii="Garamond" w:hAnsi="Garamond"/>
@@ -493,30 +467,20 @@
         <w:rPr>
           <w:rFonts w:ascii="Garamond" w:hAnsi="Garamond"/>
         </w:rPr>
-        <w:t xml:space="preserve"> Cloud Computing</w:t>
-      </w:r>
-      <w:r>
-        <w:rPr>
-          <w:rFonts w:ascii="Garamond" w:hAnsi="Garamond"/>
-        </w:rPr>
-        <w:t xml:space="preserve"> •</w:t>
-      </w:r>
-      <w:r>
-        <w:rPr>
-          <w:rFonts w:ascii="Garamond" w:hAnsi="Garamond"/>
-        </w:rPr>
-        <w:t xml:space="preserve"> Strategic Planning</w:t>
-      </w:r>
-    </w:p>
-    <w:p>
-      <w:pPr>
-        <w:spacing w:after="0" w:line="240" w:lineRule="auto"/>
-        <w:contextualSpacing/>
-        <w:jc w:val="center"/>
-        <w:rPr>
-          <w:rFonts w:ascii="Garamond" w:hAnsi="Garamond"/>
-        </w:rPr>
-      </w:pPr>
+        <w:t xml:space="preserve"> </w:t>
+      </w:r>
+      <w:r>
+        <w:rPr>
+          <w:rFonts w:ascii="Garamond" w:hAnsi="Garamond"/>
+        </w:rPr>
+        <w:t>Strategic Planning</w:t>
+      </w:r>
+      <w:r>
+        <w:rPr>
+          <w:rFonts w:ascii="Garamond" w:hAnsi="Garamond"/>
+        </w:rPr>
+        <w:t xml:space="preserve"> </w:t>
+      </w:r>
       <w:r>
         <w:rPr>
           <w:rFonts w:ascii="Garamond" w:hAnsi="Garamond"/>
@@ -672,13 +636,15 @@
           <w:b/>
           <w:bCs/>
         </w:rPr>
-        <w:t>Senior Software Engineer</w:t>
-      </w:r>
-      <w:r>
-        <w:rPr>
-          <w:rFonts w:ascii="Garamond" w:hAnsi="Garamond"/>
-        </w:rPr>
-        <w:t xml:space="preserve"> </w:t>
+        <w:t>Senior Software Engineer (Frontend)</w:t>
+      </w:r>
+      <w:r>
+        <w:rPr>
+          <w:rFonts w:ascii="Garamond" w:hAnsi="Garamond" w:cs="Arial"/>
+          <w:b/>
+          <w:bCs/>
+        </w:rPr>
+        <w:t xml:space="preserve"> | Lead UI/UX Designer</w:t>
       </w:r>
     </w:p>
     <w:p>
@@ -900,19 +866,11 @@
           <w:smallCaps/>
         </w:rPr>
       </w:pPr>
-      <w:proofErr w:type="gramStart"/>
-      <w:r>
-        <w:rPr>
-          <w:rFonts w:ascii="Garamond" w:hAnsi="Garamond" w:cs="Arial"/>
-        </w:rPr>
-        <w:t>Integrated @-</w:t>
-      </w:r>
-      <w:proofErr w:type="gramEnd"/>
-      <w:r>
-        <w:rPr>
-          <w:rFonts w:ascii="Garamond" w:hAnsi="Garamond" w:cs="Arial"/>
-        </w:rPr>
-        <w:t>tagging into the internal operations platform, retaining critical contextual information and improving real-time collaboration throughout complex, long-running processes.</w:t>
+      <w:r>
+        <w:rPr>
+          <w:rFonts w:ascii="Garamond" w:hAnsi="Garamond" w:cs="Arial"/>
+        </w:rPr>
+        <w:t>Integrated @-tagging into the internal operations platform, retaining critical contextual information and improving real-time collaboration throughout complex, long-running processes.</w:t>
       </w:r>
       <w:r>
         <w:rPr>
@@ -1004,13 +962,47 @@
           <w:b/>
           <w:bCs/>
         </w:rPr>
-        <w:t>Senior Software Engineer</w:t>
-      </w:r>
-      <w:r>
-        <w:rPr>
-          <w:rFonts w:ascii="Garamond" w:hAnsi="Garamond"/>
+        <w:t>Senior Software Enginee</w:t>
+      </w:r>
+      <w:r>
+        <w:rPr>
+          <w:rFonts w:ascii="Garamond" w:hAnsi="Garamond" w:cs="Arial"/>
+          <w:b/>
+          <w:bCs/>
+        </w:rPr>
+        <w:t>r</w:t>
+      </w:r>
+      <w:r>
+        <w:rPr>
+          <w:rFonts w:ascii="Garamond" w:hAnsi="Garamond" w:cs="Arial"/>
+          <w:b/>
+          <w:bCs/>
         </w:rPr>
         <w:t xml:space="preserve"> </w:t>
+      </w:r>
+      <w:r>
+        <w:rPr>
+          <w:rFonts w:ascii="Garamond" w:hAnsi="Garamond" w:cs="Arial"/>
+          <w:b/>
+          <w:bCs/>
+        </w:rPr>
+        <w:t>|</w:t>
+      </w:r>
+      <w:r>
+        <w:rPr>
+          <w:rFonts w:ascii="Garamond" w:hAnsi="Garamond" w:cs="Arial"/>
+          <w:b/>
+          <w:bCs/>
+        </w:rPr>
+        <w:t xml:space="preserve"> </w:t>
+      </w:r>
+      <w:r>
+        <w:rPr>
+          <w:rFonts w:ascii="Garamond" w:hAnsi="Garamond" w:cs="Arial"/>
+          <w:b/>
+          <w:bCs/>
+        </w:rPr>
+        <w:t>Lead UI/UX Designer</w:t>
       </w:r>
     </w:p>
     <w:p>
@@ -1512,39 +1504,45 @@
         </w:rPr>
         <w:t>Senior Front</w:t>
       </w:r>
-      <w:proofErr w:type="gramStart"/>
-      <w:r>
-        <w:rPr>
-          <w:rFonts w:ascii="Garamond" w:hAnsi="Garamond" w:cs="Arial"/>
-          <w:b/>
-          <w:bCs/>
-        </w:rPr>
-        <w:t>-</w:t>
-      </w:r>
-      <w:r>
-        <w:rPr>
-          <w:rFonts w:ascii="Garamond" w:hAnsi="Garamond" w:cs="Arial"/>
-          <w:b/>
-          <w:bCs/>
-        </w:rPr>
-        <w:t xml:space="preserve">End </w:t>
-      </w:r>
-      <w:proofErr w:type="gramEnd"/>
-      <w:r>
-        <w:rPr>
-          <w:rFonts w:ascii="Garamond" w:hAnsi="Garamond" w:cs="Arial"/>
-          <w:b/>
-          <w:bCs/>
-        </w:rPr>
-        <w:t>Engineer</w:t>
-      </w:r>
-      <w:r>
-        <w:rPr>
-          <w:rFonts w:ascii="Garamond" w:hAnsi="Garamond" w:cs="Arial"/>
-          <w:b/>
-          <w:bCs/>
-        </w:rPr>
-        <w:t xml:space="preserve"> &amp; </w:t>
+      <w:r>
+        <w:rPr>
+          <w:rFonts w:ascii="Garamond" w:hAnsi="Garamond" w:cs="Arial"/>
+          <w:b/>
+          <w:bCs/>
+        </w:rPr>
+        <w:t>end</w:t>
+      </w:r>
+      <w:r>
+        <w:rPr>
+          <w:rFonts w:ascii="Garamond" w:hAnsi="Garamond" w:cs="Arial"/>
+          <w:b/>
+          <w:bCs/>
+        </w:rPr>
+        <w:t xml:space="preserve"> Engineer</w:t>
+      </w:r>
+      <w:r>
+        <w:rPr>
+          <w:rFonts w:ascii="Garamond" w:hAnsi="Garamond" w:cs="Arial"/>
+          <w:b/>
+          <w:bCs/>
+        </w:rPr>
+        <w:t xml:space="preserve"> </w:t>
+      </w:r>
+      <w:r>
+        <w:rPr>
+          <w:rFonts w:ascii="Garamond" w:hAnsi="Garamond" w:cs="Arial"/>
+          <w:b/>
+          <w:bCs/>
+        </w:rPr>
+        <w:t>|</w:t>
+      </w:r>
+      <w:r>
+        <w:rPr>
+          <w:rFonts w:ascii="Garamond" w:hAnsi="Garamond" w:cs="Arial"/>
+          <w:b/>
+          <w:bCs/>
+        </w:rPr>
+        <w:t xml:space="preserve"> </w:t>
       </w:r>
       <w:r>
         <w:rPr>
@@ -1593,21 +1591,7 @@
         <w:rPr>
           <w:rFonts w:ascii="Garamond" w:hAnsi="Garamond" w:cs="Arial"/>
         </w:rPr>
-        <w:t xml:space="preserve">Recruited </w:t>
-      </w:r>
-      <w:proofErr w:type="gramStart"/>
-      <w:r>
-        <w:rPr>
-          <w:rFonts w:ascii="Garamond" w:hAnsi="Garamond" w:cs="Arial"/>
-        </w:rPr>
-        <w:t>by company</w:t>
-      </w:r>
-      <w:proofErr w:type="gramEnd"/>
-      <w:r>
-        <w:rPr>
-          <w:rFonts w:ascii="Garamond" w:hAnsi="Garamond" w:cs="Arial"/>
-        </w:rPr>
-        <w:t xml:space="preserve"> Co-Founders to support startup company through initial development and GTM launch of cloud-based media storage system designed to improve security and accessibility of data for educational institutions.</w:t>
+        <w:t>Recruited by company Co-Founders to support startup company through initial development and GTM launch of cloud-based media storage system designed to improve security and accessibility of data for educational institutions.</w:t>
       </w:r>
     </w:p>
     <w:p>
@@ -1697,19 +1681,11 @@
           <w:rFonts w:ascii="Garamond" w:hAnsi="Garamond"/>
         </w:rPr>
       </w:pPr>
-      <w:proofErr w:type="gramStart"/>
-      <w:r>
-        <w:rPr>
-          <w:rFonts w:ascii="Garamond" w:hAnsi="Garamond" w:cs="Arial"/>
-        </w:rPr>
-        <w:t>Drove</w:t>
-      </w:r>
-      <w:proofErr w:type="gramEnd"/>
-      <w:r>
-        <w:rPr>
-          <w:rFonts w:ascii="Garamond" w:hAnsi="Garamond" w:cs="Arial"/>
-        </w:rPr>
-        <w:t xml:space="preserve"> continuous process improvement through development and implementation of new product features designed to enhance UX, such as user profiles, media sharing, comments, and video chats. </w:t>
+      <w:r>
+        <w:rPr>
+          <w:rFonts w:ascii="Garamond" w:hAnsi="Garamond" w:cs="Arial"/>
+        </w:rPr>
+        <w:t xml:space="preserve">Drove continuous process improvement through development and implementation of new product features designed to enhance UX, such as user profiles, media sharing, comments, and video chats. </w:t>
       </w:r>
     </w:p>
     <w:p>
@@ -1970,7 +1946,55 @@
           <w:b/>
           <w:bCs/>
         </w:rPr>
-        <w:t>Senior UI/UX Designer &amp; Front-End Developer</w:t>
+        <w:t>Senior UI/UX Designe</w:t>
+      </w:r>
+      <w:r>
+        <w:rPr>
+          <w:rFonts w:ascii="Garamond" w:hAnsi="Garamond"/>
+          <w:b/>
+          <w:bCs/>
+        </w:rPr>
+        <w:t xml:space="preserve">r </w:t>
+      </w:r>
+      <w:r>
+        <w:rPr>
+          <w:rFonts w:ascii="Garamond" w:hAnsi="Garamond"/>
+          <w:b/>
+          <w:bCs/>
+        </w:rPr>
+        <w:t>|</w:t>
+      </w:r>
+      <w:r>
+        <w:rPr>
+          <w:rFonts w:ascii="Garamond" w:hAnsi="Garamond"/>
+          <w:b/>
+          <w:bCs/>
+        </w:rPr>
+        <w:t xml:space="preserve"> </w:t>
+      </w:r>
+      <w:r>
+        <w:rPr>
+          <w:rFonts w:ascii="Garamond" w:hAnsi="Garamond"/>
+          <w:b/>
+          <w:bCs/>
+        </w:rPr>
+        <w:t>Front</w:t>
+      </w:r>
+      <w:r>
+        <w:rPr>
+          <w:rFonts w:ascii="Garamond" w:hAnsi="Garamond"/>
+          <w:b/>
+          <w:bCs/>
+        </w:rPr>
+        <w:t>end</w:t>
+      </w:r>
+      <w:r>
+        <w:rPr>
+          <w:rFonts w:ascii="Garamond" w:hAnsi="Garamond"/>
+          <w:b/>
+          <w:bCs/>
+        </w:rPr>
+        <w:t xml:space="preserve"> Developer</w:t>
       </w:r>
       <w:r>
         <w:rPr>
@@ -2159,19 +2183,7 @@
         <w:rPr>
           <w:rFonts w:ascii="Garamond" w:hAnsi="Garamond" w:cs="Arial"/>
         </w:rPr>
-        <w:t xml:space="preserve">JavaScript, TypeScript, React, Angular 7+, AngularJS, Next.js, jQuery, </w:t>
-      </w:r>
-      <w:r>
-        <w:rPr>
-          <w:rFonts w:ascii="Garamond" w:hAnsi="Garamond" w:cs="Arial"/>
-        </w:rPr>
-        <w:t xml:space="preserve">React DOM, React Router, React Final Form, </w:t>
-      </w:r>
-      <w:r>
-        <w:rPr>
-          <w:rFonts w:ascii="Garamond" w:hAnsi="Garamond" w:cs="Arial"/>
-        </w:rPr>
-        <w:t xml:space="preserve">PHP, HTML5, </w:t>
+        <w:t xml:space="preserve">JavaScript, TypeScript, React, Angular 7+, AngularJS, Next.js, jQuery, PHP, HTML5, </w:t>
       </w:r>
       <w:r>
         <w:rPr>

</xml_diff>

<commit_message>
Minor styles and resume updates
</commit_message>
<xml_diff>
--- a/src/assets/jeffscotti_resume.docx
+++ b/src/assets/jeffscotti_resume.docx
@@ -147,7 +147,6 @@
       <w:pPr>
         <w:spacing w:after="0" w:line="240" w:lineRule="auto"/>
         <w:contextualSpacing/>
-        <w:jc w:val="center"/>
         <w:rPr>
           <w:rFonts w:ascii="Garamond" w:hAnsi="Garamond"/>
           <w:sz w:val="28"/>
@@ -252,19 +251,21 @@
         <w:rPr>
           <w:rFonts w:ascii="Garamond" w:hAnsi="Garamond" w:cs="Arial"/>
         </w:rPr>
-        <w:t>Versatile engineering leader with 10+ years of experience designing and developing scalable, user-centric web applications. Blends deep frontend expertise with a strong focus on UX strategy and product design, ensuring seamless, high-performance user experiences. Thrives at the intersection of technology, design, and business, driving cross-functional collaboration to deliver innovative</w:t>
-      </w:r>
-      <w:r>
-        <w:rPr>
-          <w:rFonts w:ascii="Garamond" w:hAnsi="Garamond" w:cs="Arial"/>
-        </w:rPr>
-        <w:t xml:space="preserve"> </w:t>
-      </w:r>
-      <w:r>
-        <w:rPr>
-          <w:rFonts w:ascii="Garamond" w:hAnsi="Garamond" w:cs="Arial"/>
-        </w:rPr>
-        <w:t>solutions.</w:t>
+        <w:t xml:space="preserve">Versatile engineering leader with 10+ years of experience building scalable, user-centric web applications. Combines </w:t>
+      </w:r>
+      <w:proofErr w:type="gramStart"/>
+      <w:r>
+        <w:rPr>
+          <w:rFonts w:ascii="Garamond" w:hAnsi="Garamond" w:cs="Arial"/>
+        </w:rPr>
+        <w:t>deep frontend</w:t>
+      </w:r>
+      <w:proofErr w:type="gramEnd"/>
+      <w:r>
+        <w:rPr>
+          <w:rFonts w:ascii="Garamond" w:hAnsi="Garamond" w:cs="Arial"/>
+        </w:rPr>
+        <w:t xml:space="preserve"> expertise with UX strategy and product design to deliver seamless, high-performance experiences. Operates at the intersection of tech, design, and business to drive cross-functional innovation.</w:t>
       </w:r>
       <w:r>
         <w:rPr>
@@ -1326,7 +1327,19 @@
         <w:rPr>
           <w:rFonts w:ascii="Garamond" w:hAnsi="Garamond" w:cs="Arial"/>
         </w:rPr>
-        <w:t>esulting in a 35% increase in organic traffic, a 50% reduction in publishing time, and improved SEO performance across all pages.</w:t>
+        <w:t>esulting in a 35% increase in organic traffic,</w:t>
+      </w:r>
+      <w:r>
+        <w:rPr>
+          <w:rFonts w:ascii="Garamond" w:hAnsi="Garamond" w:cs="Arial"/>
+        </w:rPr>
+        <w:t xml:space="preserve"> </w:t>
+      </w:r>
+      <w:r>
+        <w:rPr>
+          <w:rFonts w:ascii="Garamond" w:hAnsi="Garamond" w:cs="Arial"/>
+        </w:rPr>
+        <w:t>and improved SEO performance across all pages.</w:t>
       </w:r>
     </w:p>
     <w:p>
@@ -2165,14 +2178,6 @@
     <w:p>
       <w:pPr>
         <w:spacing w:after="0" w:line="240" w:lineRule="auto"/>
-        <w:rPr>
-          <w:rFonts w:ascii="Garamond" w:hAnsi="Garamond"/>
-        </w:rPr>
-      </w:pPr>
-    </w:p>
-    <w:p>
-      <w:pPr>
-        <w:spacing w:after="0" w:line="240" w:lineRule="auto"/>
         <w:contextualSpacing/>
         <w:rPr>
           <w:rFonts w:ascii="Garamond" w:hAnsi="Garamond"/>
@@ -2224,63 +2229,33 @@
     </w:p>
     <w:p>
       <w:pPr>
-        <w:pStyle w:val="ListParagraph"/>
-        <w:numPr>
-          <w:ilvl w:val="0"/>
-          <w:numId w:val="1"/>
-        </w:numPr>
-        <w:spacing w:after="0" w:line="240" w:lineRule="auto"/>
-        <w:rPr>
-          <w:rFonts w:ascii="Garamond" w:hAnsi="Garamond"/>
-        </w:rPr>
-      </w:pPr>
-      <w:r>
-        <w:rPr>
-          <w:rFonts w:ascii="Garamond" w:hAnsi="Garamond" w:cs="Arial"/>
-        </w:rPr>
-        <w:t>JavaScript, TypeScript, React, Angular</w:t>
-      </w:r>
-      <w:r>
-        <w:rPr>
-          <w:rFonts w:ascii="Garamond" w:hAnsi="Garamond" w:cs="Arial"/>
-        </w:rPr>
-        <w:t xml:space="preserve"> 7+</w:t>
-      </w:r>
-      <w:r>
-        <w:rPr>
-          <w:rFonts w:ascii="Garamond" w:hAnsi="Garamond" w:cs="Arial"/>
-        </w:rPr>
-        <w:t>, Angular</w:t>
-      </w:r>
-      <w:r>
-        <w:rPr>
-          <w:rFonts w:ascii="Garamond" w:hAnsi="Garamond" w:cs="Arial"/>
-        </w:rPr>
-        <w:t>JS</w:t>
-      </w:r>
-      <w:r>
-        <w:rPr>
-          <w:rFonts w:ascii="Garamond" w:hAnsi="Garamond" w:cs="Arial"/>
-        </w:rPr>
-        <w:t xml:space="preserve">, Next.js, jQuery, HTML5, CSS3, SCSS, </w:t>
-      </w:r>
-      <w:r>
-        <w:rPr>
-          <w:rFonts w:ascii="Garamond" w:hAnsi="Garamond" w:cs="Arial"/>
-        </w:rPr>
-        <w:t xml:space="preserve">Tailwind CSS, </w:t>
-      </w:r>
-      <w:r>
-        <w:rPr>
-          <w:rFonts w:ascii="Garamond" w:hAnsi="Garamond" w:cs="Arial"/>
-        </w:rPr>
-        <w:t xml:space="preserve">Node.js, </w:t>
-      </w:r>
-      <w:r>
-        <w:rPr>
-          <w:rFonts w:ascii="Garamond" w:hAnsi="Garamond" w:cs="Arial"/>
-        </w:rPr>
-        <w:t xml:space="preserve">Apollo, </w:t>
+        <w:spacing w:after="0" w:line="240" w:lineRule="auto"/>
+        <w:contextualSpacing/>
+        <w:rPr>
+          <w:rFonts w:ascii="Garamond" w:hAnsi="Garamond" w:cs="Arial"/>
+          <w:b/>
+          <w:bCs/>
+        </w:rPr>
+      </w:pPr>
+      <w:r>
+        <w:rPr>
+          <w:rFonts w:ascii="Garamond" w:hAnsi="Garamond" w:cs="Arial"/>
+        </w:rPr>
+        <w:t xml:space="preserve">• </w:t>
+      </w:r>
+      <w:r>
+        <w:rPr>
+          <w:rFonts w:ascii="Garamond" w:hAnsi="Garamond" w:cs="Arial"/>
+          <w:b/>
+          <w:bCs/>
+        </w:rPr>
+        <w:t xml:space="preserve">Frontend &amp; Languages: </w:t>
+      </w:r>
+      <w:r>
+        <w:rPr>
+          <w:rFonts w:ascii="Garamond" w:hAnsi="Garamond" w:cs="Arial"/>
+        </w:rPr>
+        <w:t xml:space="preserve">JavaScript, TypeScript, React, Angular 7+, Next.js, HTML5, CSS3, SCSS, Tailwind CSS, Bootstrap, Material UI, Node.js, Apollo, </w:t>
       </w:r>
       <w:proofErr w:type="spellStart"/>
       <w:r>
@@ -2294,80 +2269,54 @@
         <w:rPr>
           <w:rFonts w:ascii="Garamond" w:hAnsi="Garamond" w:cs="Arial"/>
         </w:rPr>
-        <w:t xml:space="preserve">, PHP, MySQL, </w:t>
-      </w:r>
-      <w:r>
-        <w:rPr>
-          <w:rFonts w:ascii="Garamond" w:hAnsi="Garamond" w:cs="Arial"/>
-        </w:rPr>
-        <w:t>Bootstrap,</w:t>
-      </w:r>
-      <w:r>
-        <w:rPr>
-          <w:rFonts w:ascii="Garamond" w:hAnsi="Garamond" w:cs="Arial"/>
-        </w:rPr>
-        <w:t xml:space="preserve"> </w:t>
-      </w:r>
-      <w:r>
-        <w:rPr>
-          <w:rFonts w:ascii="Garamond" w:hAnsi="Garamond" w:cs="Arial"/>
-        </w:rPr>
-        <w:t xml:space="preserve">Material </w:t>
-      </w:r>
-      <w:r>
-        <w:rPr>
-          <w:rFonts w:ascii="Garamond" w:hAnsi="Garamond" w:cs="Arial"/>
-        </w:rPr>
-        <w:t>UI</w:t>
-      </w:r>
-    </w:p>
-    <w:p>
-      <w:pPr>
-        <w:pStyle w:val="ListParagraph"/>
-        <w:numPr>
-          <w:ilvl w:val="0"/>
-          <w:numId w:val="1"/>
-        </w:numPr>
-        <w:spacing w:after="0" w:line="240" w:lineRule="auto"/>
-        <w:rPr>
-          <w:rFonts w:ascii="Garamond" w:hAnsi="Garamond"/>
-        </w:rPr>
-      </w:pPr>
-      <w:r>
-        <w:rPr>
-          <w:rFonts w:ascii="Garamond" w:hAnsi="Garamond" w:cs="Arial"/>
-        </w:rPr>
-        <w:t xml:space="preserve">Microsoft </w:t>
-      </w:r>
-      <w:r>
-        <w:rPr>
-          <w:rFonts w:ascii="Garamond" w:hAnsi="Garamond" w:cs="Arial"/>
-        </w:rPr>
-        <w:t>Azure,</w:t>
-      </w:r>
-      <w:r>
-        <w:rPr>
-          <w:rFonts w:ascii="Garamond" w:hAnsi="Garamond" w:cs="Arial"/>
-        </w:rPr>
-        <w:t xml:space="preserve"> Google Cloud, </w:t>
-      </w:r>
-      <w:r>
-        <w:rPr>
-          <w:rFonts w:ascii="Garamond" w:hAnsi="Garamond" w:cs="Arial"/>
-        </w:rPr>
-        <w:t>Firebase,</w:t>
-      </w:r>
-      <w:r>
-        <w:rPr>
-          <w:rFonts w:ascii="Garamond" w:hAnsi="Garamond" w:cs="Arial"/>
-        </w:rPr>
-        <w:t xml:space="preserve"> </w:t>
-      </w:r>
-      <w:r>
-        <w:rPr>
-          <w:rFonts w:ascii="Garamond" w:hAnsi="Garamond" w:cs="Arial"/>
-        </w:rPr>
-        <w:t xml:space="preserve">Vite, Webpack, </w:t>
+        <w:t>, PHP, MySQL, REST APIs</w:t>
+      </w:r>
+      <w:r>
+        <w:rPr>
+          <w:rFonts w:ascii="Garamond" w:hAnsi="Garamond" w:cs="Arial"/>
+          <w:b/>
+          <w:bCs/>
+        </w:rPr>
+        <w:t xml:space="preserve">  </w:t>
+      </w:r>
+    </w:p>
+    <w:p>
+      <w:pPr>
+        <w:spacing w:after="0" w:line="240" w:lineRule="auto"/>
+        <w:contextualSpacing/>
+        <w:rPr>
+          <w:rFonts w:ascii="Garamond" w:hAnsi="Garamond" w:cs="Arial"/>
+        </w:rPr>
+      </w:pPr>
+      <w:r>
+        <w:rPr>
+          <w:rFonts w:ascii="Garamond" w:hAnsi="Garamond" w:cs="Arial"/>
+          <w:b/>
+          <w:bCs/>
+        </w:rPr>
+        <w:t xml:space="preserve">• Platforms &amp; </w:t>
+      </w:r>
+      <w:r>
+        <w:rPr>
+          <w:rFonts w:ascii="Garamond" w:hAnsi="Garamond" w:cs="Arial"/>
+          <w:b/>
+          <w:bCs/>
+        </w:rPr>
+        <w:t>Tooling</w:t>
+      </w:r>
+      <w:r>
+        <w:rPr>
+          <w:rFonts w:ascii="Garamond" w:hAnsi="Garamond" w:cs="Arial"/>
+          <w:b/>
+          <w:bCs/>
+        </w:rPr>
+        <w:t xml:space="preserve">: </w:t>
+      </w:r>
+      <w:r>
+        <w:rPr>
+          <w:rFonts w:ascii="Garamond" w:hAnsi="Garamond" w:cs="Arial"/>
+        </w:rPr>
+        <w:t xml:space="preserve">Azure, Google Cloud, Firebase, Docker, Vite, Webpack, </w:t>
       </w:r>
       <w:proofErr w:type="spellStart"/>
       <w:r>
@@ -2387,124 +2336,7 @@
         <w:rPr>
           <w:rFonts w:ascii="Garamond" w:hAnsi="Garamond" w:cs="Arial"/>
         </w:rPr>
-        <w:t>REST APIs</w:t>
-      </w:r>
-      <w:r>
-        <w:rPr>
-          <w:rFonts w:ascii="Garamond" w:hAnsi="Garamond" w:cs="Arial"/>
-        </w:rPr>
-        <w:t xml:space="preserve">, Docker, </w:t>
-      </w:r>
-      <w:r>
-        <w:rPr>
-          <w:rFonts w:ascii="Garamond" w:hAnsi="Garamond" w:cs="Arial"/>
-        </w:rPr>
-        <w:t>Google Analytics 4</w:t>
-      </w:r>
-      <w:r>
-        <w:rPr>
-          <w:rFonts w:ascii="Garamond" w:hAnsi="Garamond" w:cs="Arial"/>
-        </w:rPr>
-        <w:t>, GTM</w:t>
-      </w:r>
-    </w:p>
-    <w:p>
-      <w:pPr>
-        <w:pStyle w:val="ListParagraph"/>
-        <w:numPr>
-          <w:ilvl w:val="0"/>
-          <w:numId w:val="1"/>
-        </w:numPr>
-        <w:spacing w:after="0" w:line="240" w:lineRule="auto"/>
-        <w:rPr>
-          <w:rFonts w:ascii="Garamond" w:hAnsi="Garamond"/>
-        </w:rPr>
-      </w:pPr>
-      <w:r>
-        <w:rPr>
-          <w:rFonts w:ascii="Garamond" w:hAnsi="Garamond" w:cs="Arial"/>
-        </w:rPr>
-        <w:t xml:space="preserve">Git, </w:t>
-      </w:r>
-      <w:r>
-        <w:rPr>
-          <w:rFonts w:ascii="Garamond" w:hAnsi="Garamond" w:cs="Arial"/>
-        </w:rPr>
-        <w:t xml:space="preserve">GitHub, Bitbucket, </w:t>
-      </w:r>
-      <w:r>
-        <w:rPr>
-          <w:rFonts w:ascii="Garamond" w:hAnsi="Garamond" w:cs="Arial"/>
-        </w:rPr>
-        <w:t xml:space="preserve">Jira, </w:t>
-      </w:r>
-      <w:r>
-        <w:rPr>
-          <w:rFonts w:ascii="Garamond" w:hAnsi="Garamond" w:cs="Arial"/>
-        </w:rPr>
-        <w:t xml:space="preserve">Adobe Creative </w:t>
-      </w:r>
-      <w:r>
-        <w:rPr>
-          <w:rFonts w:ascii="Garamond" w:hAnsi="Garamond" w:cs="Arial"/>
-        </w:rPr>
-        <w:t>Cloud</w:t>
-      </w:r>
-      <w:r>
-        <w:rPr>
-          <w:rFonts w:ascii="Garamond" w:hAnsi="Garamond" w:cs="Arial"/>
-        </w:rPr>
-        <w:t>,</w:t>
-      </w:r>
-      <w:r>
-        <w:rPr>
-          <w:rFonts w:ascii="Garamond" w:hAnsi="Garamond" w:cs="Arial"/>
-        </w:rPr>
-        <w:t xml:space="preserve"> Figma,</w:t>
-      </w:r>
-      <w:r>
-        <w:rPr>
-          <w:rFonts w:ascii="Garamond" w:hAnsi="Garamond" w:cs="Arial"/>
-        </w:rPr>
-        <w:t xml:space="preserve"> Balsamiq</w:t>
-      </w:r>
-      <w:r>
-        <w:rPr>
-          <w:rFonts w:ascii="Garamond" w:hAnsi="Garamond" w:cs="Arial"/>
-        </w:rPr>
-        <w:t xml:space="preserve">, </w:t>
-      </w:r>
-      <w:r>
-        <w:rPr>
-          <w:rFonts w:ascii="Garamond" w:hAnsi="Garamond" w:cs="Arial"/>
-        </w:rPr>
-        <w:t>Sketch</w:t>
-      </w:r>
-      <w:r>
-        <w:rPr>
-          <w:rFonts w:ascii="Garamond" w:hAnsi="Garamond" w:cs="Arial"/>
-        </w:rPr>
-        <w:t xml:space="preserve">, </w:t>
-      </w:r>
-      <w:proofErr w:type="spellStart"/>
-      <w:r>
-        <w:rPr>
-          <w:rFonts w:ascii="Garamond" w:hAnsi="Garamond" w:cs="Arial"/>
-        </w:rPr>
-        <w:t>InVision</w:t>
-      </w:r>
-      <w:proofErr w:type="spellEnd"/>
-      <w:r>
-        <w:rPr>
-          <w:rFonts w:ascii="Garamond" w:hAnsi="Garamond" w:cs="Arial"/>
-        </w:rPr>
-        <w:t xml:space="preserve">, </w:t>
-      </w:r>
-      <w:r>
-        <w:rPr>
-          <w:rFonts w:ascii="Garamond" w:hAnsi="Garamond" w:cs="Arial"/>
-        </w:rPr>
-        <w:t xml:space="preserve">Microsoft Office </w:t>
+        <w:t xml:space="preserve">Git, GitHub, Bitbucket, Jira, Google Analytics 4 (GA4), Google Tag Manager (GTM)  </w:t>
       </w:r>
     </w:p>
     <w:p>
@@ -2515,6 +2347,26 @@
           <w:rFonts w:ascii="Garamond" w:hAnsi="Garamond"/>
         </w:rPr>
       </w:pPr>
+      <w:r>
+        <w:rPr>
+          <w:rFonts w:ascii="Garamond" w:hAnsi="Garamond" w:cs="Arial"/>
+          <w:b/>
+          <w:bCs/>
+        </w:rPr>
+        <w:t xml:space="preserve">• Design &amp; Collaboration: </w:t>
+      </w:r>
+      <w:r>
+        <w:rPr>
+          <w:rFonts w:ascii="Garamond" w:hAnsi="Garamond" w:cs="Arial"/>
+        </w:rPr>
+        <w:t>Figma, Adobe Creative Cloud, Balsamiq, Storybook, Hotjar, Microsoft Office</w:t>
+      </w:r>
+      <w:r>
+        <w:rPr>
+          <w:rFonts w:ascii="Garamond" w:hAnsi="Garamond" w:cs="Arial"/>
+        </w:rPr>
+        <w:br/>
+      </w:r>
     </w:p>
     <w:p>
       <w:pPr>

</xml_diff>